<commit_message>
added HW3 to CS450 subject
</commit_message>
<xml_diff>
--- a/hw/CS450/hw1/CS450-DZ1-DusanStankovic3611.docx
+++ b/hw/CS450/hw1/CS450-DZ1-DusanStankovic3611.docx
@@ -415,47 +415,17 @@
           <w:b/>
           <w:sz w:val="28"/>
         </w:rPr>
-        <w:t>11</w:t>
-      </w:r>
+        <w:t>07</w:t>
+      </w:r>
+      <w:bookmarkStart w:id="0" w:name="_GoBack"/>
+      <w:bookmarkEnd w:id="0"/>
       <w:r>
         <w:rPr>
           <w:rFonts w:hint="default" w:cs="Arial" w:asciiTheme="minorAscii" w:hAnsiTheme="minorAscii"/>
           <w:b/>
           <w:sz w:val="28"/>
         </w:rPr>
-        <w:t>.0</w:t>
-      </w:r>
-      <w:r>
-        <w:rPr>
-          <w:rFonts w:hint="default" w:cs="Arial" w:asciiTheme="minorAscii" w:hAnsiTheme="minorAscii"/>
-          <w:b/>
-          <w:sz w:val="28"/>
-        </w:rPr>
-        <w:t>5</w:t>
-      </w:r>
-      <w:r>
-        <w:rPr>
-          <w:rFonts w:hint="default" w:cs="Arial" w:asciiTheme="minorAscii" w:hAnsiTheme="minorAscii"/>
-          <w:b/>
-          <w:sz w:val="28"/>
-        </w:rPr>
-        <w:t>.202</w:t>
-      </w:r>
-      <w:r>
-        <w:rPr>
-          <w:rFonts w:hint="default" w:cs="Arial" w:asciiTheme="minorAscii" w:hAnsiTheme="minorAscii"/>
-          <w:b/>
-          <w:sz w:val="28"/>
-        </w:rPr>
-        <w:t>3</w:t>
-      </w:r>
-      <w:r>
-        <w:rPr>
-          <w:rFonts w:hint="default" w:cs="Arial" w:asciiTheme="minorAscii" w:hAnsiTheme="minorAscii"/>
-          <w:b/>
-          <w:sz w:val="28"/>
-        </w:rPr>
-        <w:t>.</w:t>
+        <w:t>.05.2023.</w:t>
       </w:r>
     </w:p>
     <w:p>
@@ -716,6 +686,7 @@
         <w:keepLines w:val="0"/>
         <w:widowControl/>
         <w:numPr>
+          <w:ilvl w:val="0"/>
           <w:numId w:val="0"/>
         </w:numPr>
         <w:suppressLineNumbers w:val="0"/>
@@ -760,6 +731,7 @@
     <w:p>
       <w:pPr>
         <w:numPr>
+          <w:ilvl w:val="0"/>
           <w:numId w:val="0"/>
         </w:numPr>
         <w:rPr>
@@ -812,6 +784,7 @@
     <w:p>
       <w:pPr>
         <w:numPr>
+          <w:ilvl w:val="0"/>
           <w:numId w:val="0"/>
         </w:numPr>
         <w:rPr>
@@ -828,6 +801,7 @@
     <w:p>
       <w:pPr>
         <w:numPr>
+          <w:ilvl w:val="0"/>
           <w:numId w:val="0"/>
         </w:numPr>
         <w:rPr>
@@ -880,6 +854,7 @@
     <w:p>
       <w:pPr>
         <w:numPr>
+          <w:ilvl w:val="0"/>
           <w:numId w:val="0"/>
         </w:numPr>
         <w:rPr>
@@ -896,6 +871,7 @@
     <w:p>
       <w:pPr>
         <w:numPr>
+          <w:ilvl w:val="0"/>
           <w:numId w:val="0"/>
         </w:numPr>
         <w:rPr>
@@ -948,6 +924,7 @@
     <w:p>
       <w:pPr>
         <w:numPr>
+          <w:ilvl w:val="0"/>
           <w:numId w:val="0"/>
         </w:numPr>
         <w:rPr>
@@ -964,6 +941,7 @@
     <w:p>
       <w:pPr>
         <w:numPr>
+          <w:ilvl w:val="0"/>
           <w:numId w:val="0"/>
         </w:numPr>
         <w:rPr>
@@ -1016,6 +994,7 @@
     <w:p>
       <w:pPr>
         <w:numPr>
+          <w:ilvl w:val="0"/>
           <w:numId w:val="0"/>
         </w:numPr>
         <w:rPr>
@@ -1068,6 +1047,7 @@
     <w:p>
       <w:pPr>
         <w:numPr>
+          <w:ilvl w:val="0"/>
           <w:numId w:val="0"/>
         </w:numPr>
         <w:rPr>
@@ -1120,6 +1100,7 @@
     <w:p>
       <w:pPr>
         <w:numPr>
+          <w:ilvl w:val="0"/>
           <w:numId w:val="0"/>
         </w:numPr>
         <w:rPr>
@@ -1172,6 +1153,7 @@
     <w:p>
       <w:pPr>
         <w:numPr>
+          <w:ilvl w:val="0"/>
           <w:numId w:val="0"/>
         </w:numPr>
         <w:rPr>
@@ -1188,6 +1170,7 @@
     <w:p>
       <w:pPr>
         <w:numPr>
+          <w:ilvl w:val="0"/>
           <w:numId w:val="0"/>
         </w:numPr>
         <w:rPr>
@@ -1240,6 +1223,7 @@
     <w:p>
       <w:pPr>
         <w:numPr>
+          <w:ilvl w:val="0"/>
           <w:numId w:val="0"/>
         </w:numPr>
         <w:rPr>
@@ -1256,6 +1240,7 @@
     <w:p>
       <w:pPr>
         <w:numPr>
+          <w:ilvl w:val="0"/>
           <w:numId w:val="0"/>
         </w:numPr>
         <w:rPr>
@@ -1308,6 +1293,7 @@
     <w:p>
       <w:pPr>
         <w:numPr>
+          <w:ilvl w:val="0"/>
           <w:numId w:val="0"/>
         </w:numPr>
         <w:rPr>
@@ -1324,6 +1310,7 @@
     <w:p>
       <w:pPr>
         <w:numPr>
+          <w:ilvl w:val="0"/>
           <w:numId w:val="0"/>
         </w:numPr>
         <w:rPr>
@@ -1376,6 +1363,7 @@
     <w:p>
       <w:pPr>
         <w:numPr>
+          <w:ilvl w:val="0"/>
           <w:numId w:val="0"/>
         </w:numPr>
         <w:rPr>
@@ -1392,6 +1380,7 @@
     <w:p>
       <w:pPr>
         <w:numPr>
+          <w:ilvl w:val="0"/>
           <w:numId w:val="0"/>
         </w:numPr>
         <w:rPr>
@@ -1444,6 +1433,7 @@
     <w:p>
       <w:pPr>
         <w:numPr>
+          <w:ilvl w:val="0"/>
           <w:numId w:val="0"/>
         </w:numPr>
         <w:rPr>
@@ -1460,6 +1450,7 @@
     <w:p>
       <w:pPr>
         <w:numPr>
+          <w:ilvl w:val="0"/>
           <w:numId w:val="0"/>
         </w:numPr>
         <w:rPr>
@@ -1512,6 +1503,7 @@
     <w:p>
       <w:pPr>
         <w:numPr>
+          <w:ilvl w:val="0"/>
           <w:numId w:val="0"/>
         </w:numPr>
         <w:rPr>
@@ -1528,6 +1520,7 @@
     <w:p>
       <w:pPr>
         <w:numPr>
+          <w:ilvl w:val="0"/>
           <w:numId w:val="0"/>
         </w:numPr>
         <w:rPr>
@@ -1580,6 +1573,7 @@
     <w:p>
       <w:pPr>
         <w:numPr>
+          <w:ilvl w:val="0"/>
           <w:numId w:val="0"/>
         </w:numPr>
         <w:rPr>
@@ -1596,16 +1590,18 @@
     <w:p>
       <w:pPr>
         <w:numPr>
-          <w:numId w:val="0"/>
-        </w:numPr>
-        <w:rPr>
-          <w:rFonts w:hint="default" w:asciiTheme="minorAscii" w:hAnsiTheme="minorAscii"/>
-        </w:rPr>
-      </w:pPr>
-    </w:p>
-    <w:p>
-      <w:pPr>
-        <w:numPr>
+          <w:ilvl w:val="0"/>
+          <w:numId w:val="0"/>
+        </w:numPr>
+        <w:rPr>
+          <w:rFonts w:hint="default" w:asciiTheme="minorAscii" w:hAnsiTheme="minorAscii"/>
+        </w:rPr>
+      </w:pPr>
+    </w:p>
+    <w:p>
+      <w:pPr>
+        <w:numPr>
+          <w:ilvl w:val="0"/>
           <w:numId w:val="0"/>
         </w:numPr>
         <w:rPr>
@@ -1658,6 +1654,7 @@
     <w:p>
       <w:pPr>
         <w:numPr>
+          <w:ilvl w:val="0"/>
           <w:numId w:val="0"/>
         </w:numPr>
         <w:rPr>
@@ -1674,6 +1671,7 @@
     <w:p>
       <w:pPr>
         <w:numPr>
+          <w:ilvl w:val="0"/>
           <w:numId w:val="0"/>
         </w:numPr>
         <w:rPr>
@@ -1726,6 +1724,7 @@
     <w:p>
       <w:pPr>
         <w:numPr>
+          <w:ilvl w:val="0"/>
           <w:numId w:val="0"/>
         </w:numPr>
         <w:rPr>
@@ -1742,6 +1741,7 @@
     <w:p>
       <w:pPr>
         <w:numPr>
+          <w:ilvl w:val="0"/>
           <w:numId w:val="0"/>
         </w:numPr>
         <w:rPr>
@@ -1794,6 +1794,7 @@
     <w:p>
       <w:pPr>
         <w:numPr>
+          <w:ilvl w:val="0"/>
           <w:numId w:val="0"/>
         </w:numPr>
         <w:rPr>
@@ -1846,6 +1847,7 @@
     <w:p>
       <w:pPr>
         <w:numPr>
+          <w:ilvl w:val="0"/>
           <w:numId w:val="0"/>
         </w:numPr>
         <w:rPr>
@@ -1898,6 +1900,7 @@
     <w:p>
       <w:pPr>
         <w:numPr>
+          <w:ilvl w:val="0"/>
           <w:numId w:val="0"/>
         </w:numPr>
         <w:rPr>
@@ -1914,6 +1917,7 @@
     <w:p>
       <w:pPr>
         <w:numPr>
+          <w:ilvl w:val="0"/>
           <w:numId w:val="0"/>
         </w:numPr>
         <w:rPr>
@@ -1966,6 +1970,7 @@
     <w:p>
       <w:pPr>
         <w:numPr>
+          <w:ilvl w:val="0"/>
           <w:numId w:val="0"/>
         </w:numPr>
         <w:rPr>
@@ -1982,6 +1987,7 @@
     <w:p>
       <w:pPr>
         <w:numPr>
+          <w:ilvl w:val="0"/>
           <w:numId w:val="0"/>
         </w:numPr>
         <w:rPr>
@@ -2034,6 +2040,7 @@
     <w:p>
       <w:pPr>
         <w:numPr>
+          <w:ilvl w:val="0"/>
           <w:numId w:val="0"/>
         </w:numPr>
         <w:rPr>
@@ -2050,6 +2057,7 @@
     <w:p>
       <w:pPr>
         <w:numPr>
+          <w:ilvl w:val="0"/>
           <w:numId w:val="0"/>
         </w:numPr>
         <w:rPr>
@@ -2102,6 +2110,7 @@
     <w:p>
       <w:pPr>
         <w:numPr>
+          <w:ilvl w:val="0"/>
           <w:numId w:val="0"/>
         </w:numPr>
         <w:rPr>
@@ -2118,6 +2127,7 @@
     <w:p>
       <w:pPr>
         <w:numPr>
+          <w:ilvl w:val="0"/>
           <w:numId w:val="0"/>
         </w:numPr>
         <w:rPr>
@@ -2170,6 +2180,7 @@
     <w:p>
       <w:pPr>
         <w:numPr>
+          <w:ilvl w:val="0"/>
           <w:numId w:val="0"/>
         </w:numPr>
         <w:rPr>
@@ -2186,6 +2197,7 @@
     <w:p>
       <w:pPr>
         <w:numPr>
+          <w:ilvl w:val="0"/>
           <w:numId w:val="0"/>
         </w:numPr>
         <w:rPr>
@@ -2238,6 +2250,7 @@
     <w:p>
       <w:pPr>
         <w:numPr>
+          <w:ilvl w:val="0"/>
           <w:numId w:val="0"/>
         </w:numPr>
         <w:rPr>
@@ -2250,8 +2263,6 @@
         </w:rPr>
         <w:t>Ovde imamo opciju samo odabira količine memorije koju želimo da dodelimo kao particiju za instalaciju, dok opcija za odabir količine ostalih resursa nije bilo, moja pretpostavka je da se dinamički alociraju, ali ću to naknadno istražiti. Ovo je ujedno i poslednji korak, nakon toga imamo normalan proces instalacije OS, koji takođe zavisi od preferenci samog korisnika.</w:t>
       </w:r>
-      <w:bookmarkStart w:id="0" w:name="_GoBack"/>
-      <w:bookmarkEnd w:id="0"/>
     </w:p>
     <w:sectPr>
       <w:headerReference r:id="rId5" w:type="default"/>

</xml_diff>